<commit_message>
doc: update final report
</commit_message>
<xml_diff>
--- a/6-Rapport_v1.0.docx
+++ b/6-Rapport_v1.0.docx
@@ -68,12 +68,12 @@
           <wp:inline distB="114300" distT="114300" distL="114300" distR="114300">
             <wp:extent cx="3119438" cy="3119438"/>
             <wp:effectExtent b="0" l="0" r="0" t="0"/>
-            <wp:docPr id="17" name="image33.png"/>
+            <wp:docPr id="21" name="image41.png"/>
             <a:graphic>
               <a:graphicData uri="http://schemas.openxmlformats.org/drawingml/2006/picture">
                 <pic:pic>
                   <pic:nvPicPr>
-                    <pic:cNvPr id="0" name="image33.png"/>
+                    <pic:cNvPr id="0" name="image41.png"/>
                     <pic:cNvPicPr preferRelativeResize="0"/>
                   </pic:nvPicPr>
                   <pic:blipFill>
@@ -475,7 +475,7 @@
                 <w:highlight w:val="white"/>
                 <w:rtl w:val="0"/>
               </w:rPr>
-              <w:t xml:space="preserve">Intermédiaire, pour revue.</w:t>
+              <w:t xml:space="preserve">Final</w:t>
             </w:r>
           </w:p>
         </w:tc>
@@ -551,7 +551,7 @@
                 <w:highlight w:val="white"/>
                 <w:rtl w:val="0"/>
               </w:rPr>
-              <w:t xml:space="preserve">1.0</w:t>
+              <w:t xml:space="preserve">1.1</w:t>
             </w:r>
           </w:p>
         </w:tc>
@@ -911,7 +911,7 @@
                 <w:highlight w:val="white"/>
                 <w:rtl w:val="0"/>
               </w:rPr>
-              <w:t xml:space="preserve">RÉSUMÉ</w:t>
+              <w:t xml:space="preserve">ABSTRACT / RÉSUMÉ</w:t>
             </w:r>
           </w:hyperlink>
           <w:r>
@@ -1224,7 +1224,7 @@
                 <w:highlight w:val="white"/>
                 <w:rtl w:val="0"/>
               </w:rPr>
-              <w:t xml:space="preserve">2.1 - QU’EST-CE QU’UNE BLOCKCHAIN?</w:t>
+              <w:t xml:space="preserve">2.1 - QU’EST-CE QU’UNE BLOCKCHAIN ?</w:t>
             </w:r>
           </w:hyperlink>
           <w:r>
@@ -2193,7 +2193,7 @@
             <w:tabs>
               <w:tab w:val="right" w:pos="9025.511811023624"/>
             </w:tabs>
-            <w:spacing w:before="200" w:line="240" w:lineRule="auto"/>
+            <w:spacing w:after="80" w:before="200" w:line="240" w:lineRule="auto"/>
             <w:ind w:left="0" w:firstLine="0"/>
             <w:contextualSpacing w:val="0"/>
             <w:rPr>
@@ -2203,7 +2203,7 @@
               <w:highlight w:val="white"/>
             </w:rPr>
           </w:pPr>
-          <w:hyperlink w:anchor="_7jxoe5nnpknh">
+          <w:hyperlink w:anchor="_528mmiug5sou">
             <w:r>
               <w:rPr>
                 <w:rFonts w:ascii="Arial" w:cs="Arial" w:eastAsia="Arial" w:hAnsi="Arial"/>
@@ -2213,7 +2213,7 @@
                 <w:highlight w:val="white"/>
                 <w:rtl w:val="0"/>
               </w:rPr>
-              <w:t xml:space="preserve">Annexe B - Démonstrateur: Manuel de l’utilisateur</w:t>
+              <w:t xml:space="preserve">Annexe B - Photos du projet</w:t>
             </w:r>
           </w:hyperlink>
           <w:r>
@@ -2229,7 +2229,7 @@
           </w:r>
           <w:r>
             <w:fldChar w:fldCharType="begin"/>
-            <w:instrText xml:space="preserve"> PAGEREF _7jxoe5nnpknh \h </w:instrText>
+            <w:instrText xml:space="preserve"> PAGEREF _528mmiug5sou \h </w:instrText>
             <w:fldChar w:fldCharType="separate"/>
           </w:r>
           <w:r>
@@ -2242,70 +2242,6 @@
               <w:rtl w:val="0"/>
             </w:rPr>
             <w:t xml:space="preserve">16</w:t>
-          </w:r>
-          <w:r>
-            <w:fldChar w:fldCharType="end"/>
-          </w:r>
-          <w:r>
-            <w:rPr>
-              <w:rtl w:val="0"/>
-            </w:rPr>
-          </w:r>
-        </w:p>
-        <w:p>
-          <w:pPr>
-            <w:tabs>
-              <w:tab w:val="right" w:pos="9025.511811023624"/>
-            </w:tabs>
-            <w:spacing w:after="80" w:before="200" w:line="240" w:lineRule="auto"/>
-            <w:ind w:left="0" w:firstLine="0"/>
-            <w:contextualSpacing w:val="0"/>
-            <w:rPr>
-              <w:rFonts w:ascii="Arial" w:cs="Arial" w:eastAsia="Arial" w:hAnsi="Arial"/>
-              <w:sz w:val="21"/>
-              <w:szCs w:val="21"/>
-              <w:highlight w:val="white"/>
-            </w:rPr>
-          </w:pPr>
-          <w:hyperlink w:anchor="_528mmiug5sou">
-            <w:r>
-              <w:rPr>
-                <w:rFonts w:ascii="Arial" w:cs="Arial" w:eastAsia="Arial" w:hAnsi="Arial"/>
-                <w:b w:val="1"/>
-                <w:sz w:val="21"/>
-                <w:szCs w:val="21"/>
-                <w:highlight w:val="white"/>
-                <w:rtl w:val="0"/>
-              </w:rPr>
-              <w:t xml:space="preserve">Annexe C - Source et photos projet</w:t>
-            </w:r>
-          </w:hyperlink>
-          <w:r>
-            <w:rPr>
-              <w:rFonts w:ascii="Arial" w:cs="Arial" w:eastAsia="Arial" w:hAnsi="Arial"/>
-              <w:b w:val="1"/>
-              <w:sz w:val="21"/>
-              <w:szCs w:val="21"/>
-              <w:highlight w:val="white"/>
-              <w:rtl w:val="0"/>
-            </w:rPr>
-            <w:tab/>
-          </w:r>
-          <w:r>
-            <w:fldChar w:fldCharType="begin"/>
-            <w:instrText xml:space="preserve"> PAGEREF _528mmiug5sou \h </w:instrText>
-            <w:fldChar w:fldCharType="separate"/>
-          </w:r>
-          <w:r>
-            <w:rPr>
-              <w:rFonts w:ascii="Arial" w:cs="Arial" w:eastAsia="Arial" w:hAnsi="Arial"/>
-              <w:b w:val="1"/>
-              <w:sz w:val="21"/>
-              <w:szCs w:val="21"/>
-              <w:highlight w:val="white"/>
-              <w:rtl w:val="0"/>
-            </w:rPr>
-            <w:t xml:space="preserve">17</w:t>
           </w:r>
           <w:r>
             <w:fldChar w:fldCharType="end"/>
@@ -3372,6 +3308,12 @@
         <w:rPr>
           <w:rtl w:val="0"/>
         </w:rPr>
+        <w:t xml:space="preserve">ABSTRACT / </w:t>
+      </w:r>
+      <w:r>
+        <w:rPr>
+          <w:rtl w:val="0"/>
+        </w:rPr>
         <w:t xml:space="preserve">RÉSUMÉ</w:t>
       </w:r>
       <w:r>
@@ -3403,12 +3345,12 @@
             <wp:extent cx="311150" cy="311150"/>
             <wp:effectExtent b="0" l="0" r="0" t="0"/>
             <wp:wrapSquare wrapText="bothSides" distB="57150" distT="57150" distL="57150" distR="57150"/>
-            <wp:docPr id="12" name="image28.png"/>
+            <wp:docPr id="14" name="image33.png"/>
             <a:graphic>
               <a:graphicData uri="http://schemas.openxmlformats.org/drawingml/2006/picture">
                 <pic:pic>
                   <pic:nvPicPr>
-                    <pic:cNvPr id="0" name="image28.png"/>
+                    <pic:cNvPr id="0" name="image33.png"/>
                     <pic:cNvPicPr preferRelativeResize="0"/>
                   </pic:nvPicPr>
                   <pic:blipFill>
@@ -3466,7 +3408,7 @@
         <w:rPr>
           <w:rtl w:val="0"/>
         </w:rPr>
-        <w:t xml:space="preserve"> ? What are its </w:t>
+        <w:t xml:space="preserve">? What are its </w:t>
       </w:r>
       <w:r>
         <w:rPr>
@@ -3478,7 +3420,7 @@
         <w:rPr>
           <w:rtl w:val="0"/>
         </w:rPr>
-        <w:t xml:space="preserve">s ? What are its applications ? What are its pros and cons ?</w:t>
+        <w:t xml:space="preserve">s? What are its applications? What are its pros and cons?</w:t>
       </w:r>
     </w:p>
     <w:p>
@@ -3502,7 +3444,7 @@
         <w:rPr>
           <w:rtl w:val="0"/>
         </w:rPr>
-        <w:t xml:space="preserve"> to execute Smart Contracts. These can add external conditions on the transactions done on a blockchain. Our aim was to reuse the Ethereum framework in a project : we set up a </w:t>
+        <w:t xml:space="preserve">to execute smart-contracts. These can add external conditions on the transactions done on a blockchain. Our aim was to reuse the Ethereum framework in a project: we set up a </w:t>
       </w:r>
       <w:r>
         <w:rPr>
@@ -3526,7 +3468,7 @@
         <w:rPr>
           <w:rtl w:val="0"/>
         </w:rPr>
-        <w:t xml:space="preserve">The conclusion is mitigated : on one hand, the blockchain technology offers a lot of possibilities and is disruptive in the process allowing to secure transactions without a trusted third party.</w:t>
+        <w:t xml:space="preserve">The conclusion is mitigated: on one hand, the blockchain technology offers a lot of possibilities and is disruptive in the process allowing to secure transactions without a trusted third party.</w:t>
       </w:r>
       <w:r>
         <w:drawing>
@@ -3541,12 +3483,12 @@
             <wp:extent cx="2633663" cy="2286000"/>
             <wp:effectExtent b="0" l="0" r="0" t="0"/>
             <wp:wrapSquare wrapText="bothSides" distB="57150" distT="57150" distL="57150" distR="57150"/>
-            <wp:docPr id="9" name="image25.png"/>
+            <wp:docPr id="11" name="image23.png"/>
             <a:graphic>
               <a:graphicData uri="http://schemas.openxmlformats.org/drawingml/2006/picture">
                 <pic:pic>
                   <pic:nvPicPr>
-                    <pic:cNvPr id="0" name="image25.png"/>
+                    <pic:cNvPr id="0" name="image23.png"/>
                     <pic:cNvPicPr preferRelativeResize="0"/>
                   </pic:nvPicPr>
                   <pic:blipFill>
@@ -3628,12 +3570,12 @@
             <wp:extent cx="292100" cy="292100"/>
             <wp:effectExtent b="0" l="0" r="0" t="0"/>
             <wp:wrapSquare wrapText="bothSides" distB="57150" distT="57150" distL="57150" distR="57150"/>
-            <wp:docPr id="3" name="image9.png"/>
+            <wp:docPr id="3" name="image6.png"/>
             <a:graphic>
               <a:graphicData uri="http://schemas.openxmlformats.org/drawingml/2006/picture">
                 <pic:pic>
                   <pic:nvPicPr>
-                    <pic:cNvPr id="0" name="image9.png"/>
+                    <pic:cNvPr id="0" name="image6.png"/>
                     <pic:cNvPicPr preferRelativeResize="0"/>
                   </pic:nvPicPr>
                   <pic:blipFill>
@@ -3667,7 +3609,19 @@
         <w:rPr>
           <w:rtl w:val="0"/>
         </w:rPr>
-        <w:t xml:space="preserve">La technologie blockchain a été introduite par le Bitcoin. Elle se démarque aujourd’hui de son image accolée aux crypto-monnaies afin d’explorer de nouveaux horizons. Au moment de la rédaction de ce rapport, nous sommes dans la phase où de nombreux Proof Of Concept (PoC) ont été réalisés mais la technologie blockchain</w:t>
+        <w:t xml:space="preserve">La technologie blockchain a été introduite par le Bitcoin. Elle se démarque aujourd’hui de son image accolée aux cryptomonnaies afin d’explorer de nouveaux horizons. Au moment de la rédaction de ce rapport, nous sommes dans la phase où de nombreu</w:t>
+      </w:r>
+      <w:r>
+        <w:rPr>
+          <w:rtl w:val="0"/>
+        </w:rPr>
+        <w:t xml:space="preserve">x</w:t>
+      </w:r>
+      <w:r>
+        <w:rPr>
+          <w:rtl w:val="0"/>
+        </w:rPr>
+        <w:t xml:space="preserve"> Proof Of Concept (PoC) ont été réalisés mais la technologie blockchain</w:t>
       </w:r>
       <w:r>
         <w:rPr>
@@ -3691,19 +3645,19 @@
         <w:rPr>
           <w:rtl w:val="0"/>
         </w:rPr>
-        <w:t xml:space="preserve">Nous avons établi un état de l’art afin de faire le point sur le fonctionnement de cette technologie. Quels sont ses fondements? Ses acteurs? Ses applications? Ses points forts et ses faiblesses ?</w:t>
-      </w:r>
-    </w:p>
-    <w:p>
-      <w:pPr>
-        <w:contextualSpacing w:val="0"/>
-        <w:rPr/>
-      </w:pPr>
-      <w:r>
-        <w:rPr>
-          <w:rtl w:val="0"/>
-        </w:rPr>
-        <w:t xml:space="preserve">Nous avons également établi un démonstrateur basé sur Ethereum. Le principe d’Ethereum est d’utiliser une blockchain afin de mettre en place des applications décentralisées et d’ajouter la possibilité d'exécuter des smart-contracts. Ceux-ci permettent d’ajouter des conditions sur les transactions exécutées sur une blockchain. Notre but était de réutiliser le framework de Ethereum dans un projet : nous avons mis en place une application de jeu de roulette en faisant participer l'auditoire durant la présentation dudit projet. Cela nous a permis de mettre en avant les caractéristiques de décentralisation et de duplication de l’information de cette technologie.</w:t>
+        <w:t xml:space="preserve">Nous avons établi un état de l’art afin de faire le point sur le fonctionnement de cette technologie. Quels sont ses fondements ? Ses acteurs ? Ses applications ? Ses points forts et ses faiblesses ?</w:t>
+      </w:r>
+    </w:p>
+    <w:p>
+      <w:pPr>
+        <w:contextualSpacing w:val="0"/>
+        <w:rPr/>
+      </w:pPr>
+      <w:r>
+        <w:rPr>
+          <w:rtl w:val="0"/>
+        </w:rPr>
+        <w:t xml:space="preserve">Nous avons également établi un démonstrateur basé sur Ethereum. Le principe de Ethereum est d’utiliser une blockchain afin de mettre en place des applications décentralisées et d’ajouter la possibilité d'exécuter des smart-contracts. Ceux-ci permettent d’ajouter des conditions sur les transactions exécutées sur une blockchain. Notre but était de réutiliser le framework de Ethereum dans un projet : nous avons mis en place une application de jeu de roulette en faisant participer l'auditoire durant la présentation dudit projet. Cela nous a permis de mettre en avant les caractéristiques de décentralisation et de duplication de l’information de cette technologie.</w:t>
       </w:r>
     </w:p>
     <w:p>
@@ -3806,7 +3760,19 @@
         <w:rPr>
           <w:rtl w:val="0"/>
         </w:rPr>
-        <w:t xml:space="preserve">Bitcoin, blockchain, crypto-monnaie, disruption des banques, monnaie virtuelle, smart-contract, tiers de confiance etc…. Cette liste de mots n’a pas dû vous échapper si vous prêtez une oreille aux tendances technologiques du moment. Toutefois, que se cache t-il derrière ces termes ? Qu’est ce qu’une blockchain ? Quels sont les acteurs ? Comment pouvons-nous l’utiliser ? Quels sont les risques liés à la sécurité ? Quel est le potentiel ? C’est autant de questions auxquelles nous </w:t>
+        <w:t xml:space="preserve">Bitcoin, blockchain, cryptomonnaie, disruption des banques, monnaie virtuelle, smart contract, tiers de confiance etc…. </w:t>
+      </w:r>
+    </w:p>
+    <w:p>
+      <w:pPr>
+        <w:contextualSpacing w:val="0"/>
+        <w:rPr/>
+      </w:pPr>
+      <w:r>
+        <w:rPr>
+          <w:rtl w:val="0"/>
+        </w:rPr>
+        <w:t xml:space="preserve">Cette liste de mots n’a pas dû vous échapper si vous prêtez une oreille aux tendances technologiques du moment. Toutefois, que se cache-t-il derrière ces termes ? Qu’est ce qu’une blockchain ? Quels sont les acteurs ? Comment pouvons-nous l’utiliser ? Quels sont les risques liés à la sécurité ? Quel est le potentiel ? C’est autant de questions auxquelles nous </w:t>
       </w:r>
       <w:r>
         <w:rPr>
@@ -3843,12 +3809,12 @@
             <wp:extent cx="3613150" cy="3009900"/>
             <wp:effectExtent b="0" l="0" r="0" t="0"/>
             <wp:wrapSquare wrapText="bothSides" distB="0" distT="0" distL="0" distR="0"/>
-            <wp:docPr id="5" name="image17.png"/>
+            <wp:docPr id="5" name="image14.png"/>
             <a:graphic>
               <a:graphicData uri="http://schemas.openxmlformats.org/drawingml/2006/picture">
                 <pic:pic>
                   <pic:nvPicPr>
-                    <pic:cNvPr id="0" name="image17.png"/>
+                    <pic:cNvPr id="0" name="image14.png"/>
                     <pic:cNvPicPr preferRelativeResize="0"/>
                   </pic:nvPicPr>
                   <pic:blipFill>
@@ -3919,7 +3885,7 @@
         <w:rPr>
           <w:rtl w:val="0"/>
         </w:rPr>
-        <w:t xml:space="preserve">. A l’image de sa position sur ce graphique, nous sommes situés au moment où la technologie est prometteuse. Cependant des interrogations subsistent  (sécurité, potentiel etc..) avant de pouvoir la mettre en application.</w:t>
+        <w:t xml:space="preserve">. A l’image de sa position sur ce graphique, nous sommes situés au moment où la technologie est prometteuse. Cependant des interrogations subsistent  (sécurité, potentiel, etc..) avant de pouvoir la mettre en application.</w:t>
       </w:r>
     </w:p>
     <w:p>
@@ -4059,7 +4025,7 @@
         <w:rPr>
           <w:rtl w:val="0"/>
         </w:rPr>
-        <w:t xml:space="preserve">Nous avons décidé de créer un démonstrateur d’une application Ethereum. Ce choix a été motivé par plusieurs raisons:</w:t>
+        <w:t xml:space="preserve">Nous avons décidé de créer un démonstrateur d’une application Ethereum. Ce choix a été motivé par plusieurs raisons :</w:t>
       </w:r>
     </w:p>
     <w:p>
@@ -4078,7 +4044,7 @@
         <w:rPr>
           <w:rtl w:val="0"/>
         </w:rPr>
-        <w:t xml:space="preserve">Ethereum est aujourd’hui la deuxième crypto-monnaie en terme de capitalisation</w:t>
+        <w:t xml:space="preserve">Ethereum est aujourd’hui la deuxième cryptomonnaie en terme de capitalisation</w:t>
       </w:r>
     </w:p>
     <w:p>
@@ -4116,7 +4082,7 @@
         <w:rPr>
           <w:rtl w:val="0"/>
         </w:rPr>
-        <w:t xml:space="preserve">Ethereum permet de créer des smart contracts Turing complets </w:t>
+        <w:t xml:space="preserve">Ethereum permet de créer des smart contracts Turing-complets </w:t>
       </w:r>
     </w:p>
     <w:p>
@@ -4191,7 +4157,19 @@
         <w:rPr>
           <w:rtl w:val="0"/>
         </w:rPr>
-        <w:t xml:space="preserve">2.1 - QU’EST-CE QU’UNE BLOCKCHAIN?</w:t>
+        <w:t xml:space="preserve">2.1 - QU’EST-CE QU’UNE BLOCKCHAI</w:t>
+      </w:r>
+      <w:r>
+        <w:rPr>
+          <w:rtl w:val="0"/>
+        </w:rPr>
+        <w:t xml:space="preserve">N </w:t>
+      </w:r>
+      <w:r>
+        <w:rPr>
+          <w:rtl w:val="0"/>
+        </w:rPr>
+        <w:t xml:space="preserve">?</w:t>
       </w:r>
     </w:p>
     <w:p>
@@ -4257,7 +4235,7 @@
         <w:rPr>
           <w:rtl w:val="0"/>
         </w:rPr>
-        <w:t xml:space="preserve">De manière à apporter de la sécurité et de la confiance dans une blockchain, plusieurs concepts sont associés</w:t>
+        <w:t xml:space="preserve">De manière à apporter de la sécurité et de la confiance dans une blockchain, plusieurs concepts sont associés :</w:t>
       </w:r>
     </w:p>
     <w:p>
@@ -4316,7 +4294,7 @@
         <w:rPr>
           <w:rtl w:val="0"/>
         </w:rPr>
-        <w:t xml:space="preserve">, l’architecture des systèmes répartis peut se classifier en 4 classes. De la classe 1 où une entité peut décider de tout ( centralisation avec un tiers de confiance), à la classe 4 où tous les noeuds sont autonomes. Sur une blockchain, </w:t>
+        <w:t xml:space="preserve">, l’architecture des systèmes répartis peut se classifier en 4 classes. De la classe 1 où une entité peut décider de tout (centralisation avec un tiers de confiance), à la classe 4 où tous les noeuds sont autonomes. Sur une blockchain, </w:t>
       </w:r>
       <w:r>
         <w:rPr>
@@ -4395,7 +4373,7 @@
         <w:rPr>
           <w:rtl w:val="0"/>
         </w:rPr>
-        <w:t xml:space="preserve">entité centrale qui décide/crée la chaine de blocs, un mécanisme permet à tous les noeuds du réseau </w:t>
+        <w:t xml:space="preserve">entité centrale qui décide / crée la chaine de blocs, un mécanisme permet à tous les noeuds du réseau </w:t>
       </w:r>
       <w:r>
         <w:rPr>
@@ -4521,12 +4499,12 @@
             <wp:extent cx="2571750" cy="1752277"/>
             <wp:effectExtent b="0" l="0" r="0" t="0"/>
             <wp:wrapSquare wrapText="bothSides" distB="114300" distT="114300" distL="114300" distR="114300"/>
-            <wp:docPr id="16" name="image32.png"/>
+            <wp:docPr id="18" name="image37.png"/>
             <a:graphic>
               <a:graphicData uri="http://schemas.openxmlformats.org/drawingml/2006/picture">
                 <pic:pic>
                   <pic:nvPicPr>
-                    <pic:cNvPr id="0" name="image32.png"/>
+                    <pic:cNvPr id="0" name="image37.png"/>
                     <pic:cNvPicPr preferRelativeResize="0"/>
                   </pic:nvPicPr>
                   <pic:blipFill>
@@ -4560,7 +4538,7 @@
         <w:rPr>
           <w:rtl w:val="0"/>
         </w:rPr>
-        <w:t xml:space="preserve">Le Hash permet d’affecter</w:t>
+        <w:t xml:space="preserve">La fonction de hachage permet d’affecter</w:t>
       </w:r>
       <w:r>
         <w:rPr>
@@ -4572,19 +4550,31 @@
         <w:rPr>
           <w:rtl w:val="0"/>
         </w:rPr>
-        <w:t xml:space="preserve">une empreinte digitale unique, de taille fixe, à un flot de données quelconque.</w:t>
-      </w:r>
-      <w:r>
-        <w:rPr>
-          <w:rtl w:val="0"/>
-        </w:rPr>
-        <w:t xml:space="preserve"> Le changement d’un seul octet dans le flot de données changera totalement le Hash. Il est également </w:t>
-      </w:r>
-      <w:r>
-        <w:rPr>
-          <w:rtl w:val="0"/>
-        </w:rPr>
-        <w:t xml:space="preserve"> impossible de retrouver les données d’entrée à partir du Hash. La figure 1 illustre le mécanisme de Hash. Dans la blockchain, le Hash correspond à la preuve de l'information énoncée ci-dessus.</w:t>
+        <w:t xml:space="preserve">une empreinte digitale unique (le hash), de taille fixe, à un flot de données quelconques.</w:t>
+      </w:r>
+      <w:r>
+        <w:rPr>
+          <w:rtl w:val="0"/>
+        </w:rPr>
+        <w:t xml:space="preserve"> Le changement d’un seul octet dans le flot de données changera totalement le hash. Il est également </w:t>
+      </w:r>
+      <w:r>
+        <w:rPr>
+          <w:rtl w:val="0"/>
+        </w:rPr>
+        <w:t xml:space="preserve"> impossible de retrouver les données d’entrée à partir du hash même en connaissant la fonction de hachage. </w:t>
+      </w:r>
+    </w:p>
+    <w:p>
+      <w:pPr>
+        <w:contextualSpacing w:val="0"/>
+        <w:rPr/>
+      </w:pPr>
+      <w:r>
+        <w:rPr>
+          <w:rtl w:val="0"/>
+        </w:rPr>
+        <w:t xml:space="preserve">La figure 1 illustre le mécanisme de hash. Dans la blockchain, le hash correspond à la preuve de l'information énoncée ci-dessus.</w:t>
       </w:r>
     </w:p>
     <w:p>
@@ -4616,7 +4606,7 @@
           <w:highlight w:val="white"/>
           <w:rtl w:val="0"/>
         </w:rPr>
-        <w:t xml:space="preserve">Figure 1: La fonction de hachage</w:t>
+        <w:t xml:space="preserve">Figure 1 : La fonction de hachage</w:t>
       </w:r>
     </w:p>
     <w:p>
@@ -4648,7 +4638,7 @@
           <w:highlight w:val="white"/>
           <w:rtl w:val="0"/>
         </w:rPr>
-        <w:t xml:space="preserve">(source: </w:t>
+        <w:t xml:space="preserve">(source : </w:t>
       </w:r>
       <w:hyperlink r:id="rId12">
         <w:r>
@@ -4782,12 +4772,12 @@
           <wp:inline distB="114300" distT="114300" distL="114300" distR="114300">
             <wp:extent cx="3488531" cy="833438"/>
             <wp:effectExtent b="0" l="0" r="0" t="0"/>
-            <wp:docPr id="2" name="image5.png"/>
+            <wp:docPr id="2" name="image4.png"/>
             <a:graphic>
               <a:graphicData uri="http://schemas.openxmlformats.org/drawingml/2006/picture">
                 <pic:pic>
                   <pic:nvPicPr>
-                    <pic:cNvPr id="0" name="image5.png"/>
+                    <pic:cNvPr id="0" name="image4.png"/>
                     <pic:cNvPicPr preferRelativeResize="0"/>
                   </pic:nvPicPr>
                   <pic:blipFill>
@@ -4845,7 +4835,7 @@
           <w:highlight w:val="white"/>
           <w:rtl w:val="0"/>
         </w:rPr>
-        <w:t xml:space="preserve">Figure 2: Chiffrement asymétrique.</w:t>
+        <w:t xml:space="preserve">Figure 2 : Chiffrement asymétrique.</w:t>
       </w:r>
     </w:p>
     <w:p>
@@ -4870,7 +4860,7 @@
           <w:highlight w:val="white"/>
           <w:rtl w:val="0"/>
         </w:rPr>
-        <w:t xml:space="preserve">(source: http://igm.univ-mlv.fr/~dr/XPOSE2007/vma_PKI/concepts_de_base.html)</w:t>
+        <w:t xml:space="preserve">(source : http://igm.univ-mlv.fr/~dr/XPOSE2007/vma_PKI/concepts_de_base.html)</w:t>
       </w:r>
       <w:r>
         <w:rPr>
@@ -4998,7 +4988,7 @@
         <w:rPr>
           <w:rtl w:val="0"/>
         </w:rPr>
-        <w:t xml:space="preserve">Chaque clé possède deux fonctions.</w:t>
+        <w:t xml:space="preserve">Chaque clé possède deux fonctions :</w:t>
       </w:r>
     </w:p>
     <w:p>
@@ -5024,7 +5014,7 @@
         <w:rPr>
           <w:rtl w:val="0"/>
         </w:rPr>
-        <w:t xml:space="preserve"> : en signant une donnée ou un condensat de la donnée avec sa clé privée, un interlocuteur peut authentifier l’origine de cette donnée : il est possible de la déchiffrer avec la clé publique de cet interlocuteur, qui est connue de tous. Ainsi, tous les interlocuteurs savent de qui la donnée a été émise.</w:t>
+        <w:t xml:space="preserve"> : en signant une donnée ou un condensat de la donnée avec sa clé privée, un interlocuteur peut authentifier l’origine de cette donnée : il est possible de la déchiffrer avec la clé publique de cet interlocuteur, qui est connue de tous. Ainsi, tous les interlocuteurs connaissent l’origine de la donnée émise.</w:t>
       </w:r>
     </w:p>
     <w:p>
@@ -5044,13 +5034,13 @@
           <w:b w:val="1"/>
           <w:rtl w:val="0"/>
         </w:rPr>
-        <w:t xml:space="preserve">Chiffrement d’un secret</w:t>
-      </w:r>
-      <w:r>
-        <w:rPr>
-          <w:rtl w:val="0"/>
-        </w:rPr>
-        <w:t xml:space="preserve"> : en chiffrant une donnée avec la clé publique d’un interlocuteur, n’importe qui peut faire en sorte que ladite donnée ne soit lisible que par le propriétaire de la clé publique, qui va déchiffrer la donnée avec sa clé privée.</w:t>
+        <w:t xml:space="preserve">Chiffrement </w:t>
+      </w:r>
+      <w:r>
+        <w:rPr>
+          <w:rtl w:val="0"/>
+        </w:rPr>
+        <w:t xml:space="preserve">: en chiffrant une donnée avec la clé publique d’un interlocuteur, n’importe qui peut faire en sorte que ladite donnée ne soit lisible que par le propriétaire de la clé publique, qui va pouvoir déchiffrer la donnée avec sa clé privée.</w:t>
       </w:r>
       <w:r>
         <w:rPr>
@@ -5089,7 +5079,7 @@
           <w:i w:val="1"/>
           <w:rtl w:val="0"/>
         </w:rPr>
-        <w:t xml:space="preserve">(source: </w:t>
+        <w:t xml:space="preserve">(source : </w:t>
       </w:r>
       <w:hyperlink r:id="rId14">
         <w:r>
@@ -5159,7 +5149,7 @@
         <w:rPr>
           <w:rtl w:val="0"/>
         </w:rPr>
-        <w:t xml:space="preserve">un Hash est généré à partir de ces données (preuve de l’information) et donne lieu à une transaction</w:t>
+        <w:t xml:space="preserve">un hash est généré à partir de ces données (preuve de l’information) et donne lieu à une transaction</w:t>
       </w:r>
     </w:p>
     <w:p>
@@ -5236,12 +5226,12 @@
             <wp:inline distB="19050" distT="19050" distL="19050" distR="19050">
               <wp:extent cx="5191125" cy="1599428"/>
               <wp:effectExtent b="0" l="0" r="0" t="0"/>
-              <wp:docPr id="4" name="image10.png"/>
+              <wp:docPr id="4" name="image13.png"/>
               <a:graphic>
                 <a:graphicData uri="http://schemas.openxmlformats.org/drawingml/2006/picture">
                   <pic:pic>
                     <pic:nvPicPr>
-                      <pic:cNvPr id="0" name="image10.png"/>
+                      <pic:cNvPr id="0" name="image13.png"/>
                       <pic:cNvPicPr preferRelativeResize="0"/>
                     </pic:nvPicPr>
                     <pic:blipFill>
@@ -5285,47 +5275,53 @@
           <w:szCs w:val="18"/>
           <w:rtl w:val="0"/>
         </w:rPr>
-        <w:t xml:space="preserve">Figure 3: Structure d’un bloc.</w:t>
-      </w:r>
-      <w:r>
-        <w:rPr>
-          <w:rtl w:val="0"/>
-        </w:rPr>
-      </w:r>
-    </w:p>
-    <w:p>
-      <w:pPr>
-        <w:contextualSpacing w:val="0"/>
-        <w:rPr/>
-      </w:pPr>
-      <w:r>
-        <w:rPr>
-          <w:rtl w:val="0"/>
-        </w:rPr>
-        <w:t xml:space="preserve">La blockchain est un registre dont les pages sont les blocs qui contiennent une liste de transactions. Pour construire la chaine, le bloc contient aussi le Hash du bloc précédent, l’horodatage du bloc, et le Nonce. Ces données, avec les transactions, forment la source du Hash du bloc créé.</w:t>
-      </w:r>
-    </w:p>
-    <w:p>
-      <w:pPr>
-        <w:contextualSpacing w:val="0"/>
-        <w:rPr/>
-      </w:pPr>
-      <w:r>
-        <w:rPr>
-          <w:rtl w:val="0"/>
-        </w:rPr>
-      </w:r>
-    </w:p>
-    <w:p>
-      <w:pPr>
-        <w:contextualSpacing w:val="0"/>
-        <w:rPr/>
-      </w:pPr>
-      <w:r>
-        <w:rPr>
-          <w:rtl w:val="0"/>
-        </w:rPr>
-        <w:t xml:space="preserve">Le Nonce est un nombre particulier</w:t>
+        <w:t xml:space="preserve">Figure 3 : Structure d’un bloc.</w:t>
+      </w:r>
+      <w:r>
+        <w:rPr>
+          <w:rtl w:val="0"/>
+        </w:rPr>
+      </w:r>
+    </w:p>
+    <w:p>
+      <w:pPr>
+        <w:contextualSpacing w:val="0"/>
+        <w:rPr/>
+      </w:pPr>
+      <w:r>
+        <w:rPr>
+          <w:rtl w:val="0"/>
+        </w:rPr>
+        <w:t xml:space="preserve">Une</w:t>
+      </w:r>
+      <w:r>
+        <w:rPr>
+          <w:rtl w:val="0"/>
+        </w:rPr>
+        <w:t xml:space="preserve"> blockchain est un registre dont les pages sont les blocs qui contiennent une liste de transactions. Pour construire la chaine, le bloc contient aussi le hash du bloc précédent, l’horodatage du bloc, et le nonce. Ces données, avec les transactions, forment la source du hash du bloc créé.</w:t>
+      </w:r>
+    </w:p>
+    <w:p>
+      <w:pPr>
+        <w:contextualSpacing w:val="0"/>
+        <w:rPr/>
+      </w:pPr>
+      <w:r>
+        <w:rPr>
+          <w:rtl w:val="0"/>
+        </w:rPr>
+      </w:r>
+    </w:p>
+    <w:p>
+      <w:pPr>
+        <w:contextualSpacing w:val="0"/>
+        <w:rPr/>
+      </w:pPr>
+      <w:r>
+        <w:rPr>
+          <w:rtl w:val="0"/>
+        </w:rPr>
+        <w:t xml:space="preserve">Le nonce est un nombre particulier</w:t>
       </w:r>
       <w:r>
         <w:rPr>
@@ -5424,19 +5420,19 @@
         <w:rPr>
           <w:rtl w:val="0"/>
         </w:rPr>
-        <w:t xml:space="preserve">Chaque blockchain peut décider de la stratégie pour créer les blocs, celle des blockchains Bitcoin et Ethereum utilise le principe de la preuve de travail utilisée.</w:t>
-      </w:r>
-    </w:p>
-    <w:p>
-      <w:pPr>
-        <w:contextualSpacing w:val="0"/>
-        <w:rPr/>
-      </w:pPr>
-      <w:r>
-        <w:rPr>
-          <w:rtl w:val="0"/>
-        </w:rPr>
-        <w:t xml:space="preserve">La preuve de travail consiste à déterminer le Hash d’un bloc. Un paramètre spécifique, le Nonce, est associé aux données du bloc et modifié aléatoirement jusqu'à obtenir le Hash avec un nombre prédéfini (par le réseau) de “0” en entête. Ainsi, le bloc est créé et diffusé sur le réseau. Tous les noeuds vérifient que le Hash est valide.</w:t>
+        <w:t xml:space="preserve">Chaque blockchain peut décider de la stratégie pour créer les blocs, celle des blockchains Bitcoin et Ethereum utilise le principe de la preuve de travail.</w:t>
+      </w:r>
+    </w:p>
+    <w:p>
+      <w:pPr>
+        <w:contextualSpacing w:val="0"/>
+        <w:rPr/>
+      </w:pPr>
+      <w:r>
+        <w:rPr>
+          <w:rtl w:val="0"/>
+        </w:rPr>
+        <w:t xml:space="preserve">La preuve de travail consiste à déterminer le hash d’un bloc. Un paramètre spécifique, le nonce, est associé aux données du bloc et modifié aléatoirement jusqu'à obtenir le hash avec un nombre prédéfini (par le réseau) de “0” en entête. Ainsi, le bloc est créé et diffusé sur le réseau. Tous les noeuds vérifient que le hash est valide.</w:t>
       </w:r>
     </w:p>
     <w:p>
@@ -5509,7 +5505,31 @@
         <w:rPr>
           <w:rtl w:val="0"/>
         </w:rPr>
-        <w:t xml:space="preserve">Cependant chaque application déployait sa propre blockchain. Or, on sait que la force d’une blockchain réside dans son grand nombre de noeuds. L'idée de la fondation Ethereum consistait donc à développer une blockchain programmable, sur laquelle les applications peuvent être déployées sans se soucier du réseau qui est fourni par Ethereum.</w:t>
+        <w:t xml:space="preserve">Cependant chaque application déployait sa propre blockchain. Or, on sait que la force d’une blockchain réside dans son grand nombre de noeuds. L'idée de la fondation Ethereum consistait donc à développer une blockchain programmable</w:t>
+      </w:r>
+      <w:r>
+        <w:rPr>
+          <w:rtl w:val="0"/>
+        </w:rPr>
+        <w:t xml:space="preserve">, sur laquelle</w:t>
+      </w:r>
+      <w:r>
+        <w:rPr>
+          <w:rtl w:val="0"/>
+        </w:rPr>
+        <w:t xml:space="preserve"> les applications peuvent être déployées sans se soucier du réseau</w:t>
+      </w:r>
+      <w:r>
+        <w:rPr>
+          <w:rtl w:val="0"/>
+        </w:rPr>
+        <w:t xml:space="preserve"> qui est</w:t>
+      </w:r>
+      <w:r>
+        <w:rPr>
+          <w:rtl w:val="0"/>
+        </w:rPr>
+        <w:t xml:space="preserve"> fourni par Ethereum.</w:t>
       </w:r>
     </w:p>
     <w:p>
@@ -5578,7 +5598,7 @@
         <w:rPr>
           <w:rtl w:val="0"/>
         </w:rPr>
-        <w:t xml:space="preserve">La blockchain Ethereum est rendu programmable grâce à un élément clé: l’Ethereum Virtual Machine (EVM). Ethereum permet aux utilisateurs de créer leur propres opérations et applications. Mais ces opérations doivent être comprises par tous les noeuds du réseau ce qui est assuré par l’EVM.</w:t>
+        <w:t xml:space="preserve">La blockchain Ethereum est rendu programmable grâce à un élément clé : l’Ethereum Virtual Machine (EVM). Ethereum permet aux utilisateurs de créer leur propres opérations et applications. Mais ces opérations doivent être comprises par tous les noeuds du réseau ce qui est assuré par l’EVM.</w:t>
       </w:r>
     </w:p>
     <w:p>
@@ -5708,7 +5728,7 @@
         <w:rPr>
           <w:rtl w:val="0"/>
         </w:rPr>
-        <w:t xml:space="preserve"> se peut se faire “réveiller”). On distingue deux types de commandes:</w:t>
+        <w:t xml:space="preserve"> se peut se faire “réveiller”). On distingue deux types de commandes :</w:t>
       </w:r>
     </w:p>
     <w:p>
@@ -5819,7 +5839,7 @@
           <w:b w:val="1"/>
           <w:rtl w:val="0"/>
         </w:rPr>
-        <w:t xml:space="preserve">Remarques:</w:t>
+        <w:t xml:space="preserve">Remarques :</w:t>
       </w:r>
       <w:r>
         <w:rPr>
@@ -5889,7 +5909,7 @@
         <w:rPr>
           <w:rtl w:val="0"/>
         </w:rPr>
-        <w:t xml:space="preserve"> est tué? Le solde revient à son </w:t>
+        <w:t xml:space="preserve"> est tué ? Le solde revient à son </w:t>
       </w:r>
       <w:r>
         <w:rPr>
@@ -5938,7 +5958,7 @@
         <w:rPr>
           <w:rtl w:val="0"/>
         </w:rPr>
-        <w:t xml:space="preserve">Il est donc important de note ici l’importance de lire le code d’un </w:t>
+        <w:t xml:space="preserve">Il est donc important de noter ici l’importance de lire le code d’un </w:t>
       </w:r>
       <w:r>
         <w:rPr>
@@ -6192,7 +6212,7 @@
         <w:rPr>
           <w:rtl w:val="0"/>
         </w:rPr>
-        <w:t xml:space="preserve"> et gagnent ou perdent de l’argent suivant le résultat. Les utilisateurs peuvent aussi s’échanger de la cryptomonnaie et ainsi réaliser des transactions.</w:t>
+        <w:t xml:space="preserve"> et gagnent de l’argent ou perdent leur mise suivant le résultat. Les utilisateurs peuvent aussi s’échanger de la cryptomonnaie et ainsi réaliser des transactions.</w:t>
       </w:r>
     </w:p>
     <w:p>
@@ -6230,7 +6250,7 @@
         <w:rPr>
           <w:rtl w:val="0"/>
         </w:rPr>
-        <w:t xml:space="preserve">Tout d’abord, il est important de souligner l’importance et les avantages de la décentralisation apportée par la blockchain. La figure 4 montre la différence entre une application centralisée et décentralisée. Dans une architecture centralisée classique, 3 points principaux sont mis en cause à différents niveaux:</w:t>
+        <w:t xml:space="preserve">Tout d’abord, il est important de souligner l’importance et les avantages de la décentralisation apportée par la blockchain. La figure 4 montre la différence entre une application centralisée et décentralisée. Dans une architecture centralisée classique, 3 points principaux sont mis en cause à différents niveaux :</w:t>
       </w:r>
     </w:p>
     <w:p>
@@ -6280,13 +6300,13 @@
           <w:i w:val="1"/>
           <w:rtl w:val="0"/>
         </w:rPr>
-        <w:t xml:space="preserve">data center</w:t>
-      </w:r>
-      <w:r>
-        <w:rPr>
-          <w:rtl w:val="0"/>
-        </w:rPr>
-        <w:t xml:space="preserve"> soient dotés de multiples redondances sur les serveurs et les alimentations, il peut arriver d’avoir une coupure totale de toutes les applications/services qui sont hébergé(e)s, comme la panne sur les serveurs OVH durant la journée du 9 novembre 2017.</w:t>
+        <w:t xml:space="preserve">data centers</w:t>
+      </w:r>
+      <w:r>
+        <w:rPr>
+          <w:rtl w:val="0"/>
+        </w:rPr>
+        <w:t xml:space="preserve"> soient dotés de multiples redondances sur les serveurs et les alimentations, il peut arriver d’avoir une coupure totale de toutes les applications / services qui sont hébergé(e)s, comme la panne sur les serveurs OVH durant la journée du 9 novembre 2017.</w:t>
       </w:r>
       <w:r>
         <w:rPr>
@@ -6341,7 +6361,7 @@
         <w:rPr>
           <w:rtl w:val="0"/>
         </w:rPr>
-        <w:t xml:space="preserve">, la vie privée des utilisateurs de toutes les applications est potentiellement compromise. Dans le cas d’une attaque de type DoS (Denial of Service - déni de service), là encore, une coupure totale des applications/services hébergé(e)s peut avoir lieu.</w:t>
+        <w:t xml:space="preserve">, la vie privée des utilisateurs de toutes les applications est potentiellement compromise. Dans le cas d’une attaque de type DoS (Denial of Service - déni de service), là encore, une coupure totale des applications / services hébergé(e)s peut avoir lieu.</w:t>
       </w:r>
     </w:p>
     <w:p>
@@ -6391,30 +6411,30 @@
         <w:rPr>
           <w:rtl w:val="0"/>
         </w:rPr>
-        <w:t xml:space="preserve"> offre une infrastructure payante. Plus son propriétaire est riche, plus il investit dans l’infrastructure, plus il héberge d’application/service, plus il gagne de l’argent.</w:t>
-      </w:r>
-    </w:p>
-    <w:p>
-      <w:pPr>
-        <w:contextualSpacing w:val="0"/>
-        <w:rPr/>
-      </w:pPr>
-      <w:r>
-        <w:rPr>
-          <w:rtl w:val="0"/>
-        </w:rPr>
-      </w:r>
-    </w:p>
-    <w:p>
-      <w:pPr>
-        <w:contextualSpacing w:val="0"/>
-        <w:rPr/>
-      </w:pPr>
-      <w:r>
-        <w:rPr>
-          <w:rtl w:val="0"/>
-        </w:rPr>
-        <w:t xml:space="preserve">Une blockchain apporte une alternative à ces 3 points. Du point de vue technique, les applications sont exécutées sur tous les noeuds du réseau. C’est pourquoi la force d’une blockchain réside dans le nombre : on est garanti qu’il y ait au moins un noeud qui exécute l’application/service. La notion </w:t>
+        <w:t xml:space="preserve"> offre une infrastructure payante. Plus son propriétaire est riche, plus il investit dans l’infrastructure, plus il héberge d’applications / de services, plus il gagne de l’argent.</w:t>
+      </w:r>
+    </w:p>
+    <w:p>
+      <w:pPr>
+        <w:contextualSpacing w:val="0"/>
+        <w:rPr/>
+      </w:pPr>
+      <w:r>
+        <w:rPr>
+          <w:rtl w:val="0"/>
+        </w:rPr>
+      </w:r>
+    </w:p>
+    <w:p>
+      <w:pPr>
+        <w:contextualSpacing w:val="0"/>
+        <w:rPr/>
+      </w:pPr>
+      <w:r>
+        <w:rPr>
+          <w:rtl w:val="0"/>
+        </w:rPr>
+        <w:t xml:space="preserve">Une blockchain apporte une alternative à ces 3 points. Du point de vue technique, les applications sont exécutées sur tous les noeuds du réseau. C’est pourquoi la force d’une blockchain réside dans le nombre : on est garanti qu’il y ait au moins un noeud qui exécute l’application / le service. La notion </w:t>
       </w:r>
       <w:r>
         <w:rPr>
@@ -6517,12 +6537,12 @@
             <wp:extent cx="3056755" cy="4833938"/>
             <wp:effectExtent b="0" l="0" r="0" t="0"/>
             <wp:wrapSquare wrapText="bothSides" distB="19050" distT="19050" distL="19050" distR="19050"/>
-            <wp:docPr id="6" name="image18.png"/>
+            <wp:docPr id="7" name="image16.png"/>
             <a:graphic>
               <a:graphicData uri="http://schemas.openxmlformats.org/drawingml/2006/picture">
                 <pic:pic>
                   <pic:nvPicPr>
-                    <pic:cNvPr id="0" name="image18.png"/>
+                    <pic:cNvPr id="0" name="image16.png"/>
                     <pic:cNvPicPr preferRelativeResize="0"/>
                   </pic:nvPicPr>
                   <pic:blipFill>
@@ -6581,7 +6601,7 @@
         <w:rPr>
           <w:rtl w:val="0"/>
         </w:rPr>
-        <w:t xml:space="preserve">Ethereum, et la blockchain en général, n’est pas fait pour stocker des gros volumes de données.</w:t>
+        <w:t xml:space="preserve">Ethereum, et la technologie blockchain en général, n’est pas fait pour stocker des gros volumes de données.</w:t>
       </w:r>
     </w:p>
     <w:p>
@@ -6616,7 +6636,7 @@
         <w:rPr>
           <w:rtl w:val="0"/>
         </w:rPr>
-        <w:t xml:space="preserve">Aussi, des noeuds possédant une faible capacité de stockage ne peuvent pas synchroniser la blockchain (registre actuel d’Ethereum: 40GB).</w:t>
+        <w:t xml:space="preserve">Aussi, des noeuds possédant une faible capacité de stockage ne peuvent pas synchroniser la blockchain (registre actuel d’Ethereum : 40GB).</w:t>
       </w:r>
     </w:p>
     <w:p>
@@ -6814,7 +6834,7 @@
                 <w:szCs w:val="18"/>
                 <w:rtl w:val="0"/>
               </w:rPr>
-              <w:t xml:space="preserve">Figure 4: Application décentralisée sur Ethereum VS application classique centralisée.</w:t>
+              <w:t xml:space="preserve">Figure 4 : Application décentralisée sur Ethereum VS application classique centralisée.</w:t>
             </w:r>
             <w:r>
               <w:rPr>
@@ -6840,7 +6860,7 @@
         <w:rPr>
           <w:rtl w:val="0"/>
         </w:rPr>
-        <w:t xml:space="preserve">Le réseau est constitué des éléments suivants:</w:t>
+        <w:t xml:space="preserve">Le réseau est constitué des éléments suivants :</w:t>
       </w:r>
     </w:p>
     <w:p>
@@ -6969,12 +6989,12 @@
             <wp:inline distB="19050" distT="19050" distL="19050" distR="19050">
               <wp:extent cx="4870230" cy="6376988"/>
               <wp:effectExtent b="0" l="0" r="0" t="0"/>
-              <wp:docPr id="10" name="image26.png"/>
+              <wp:docPr id="12" name="image24.png"/>
               <a:graphic>
                 <a:graphicData uri="http://schemas.openxmlformats.org/drawingml/2006/picture">
                   <pic:pic>
                     <pic:nvPicPr>
-                      <pic:cNvPr id="0" name="image26.png"/>
+                      <pic:cNvPr id="0" name="image24.png"/>
                       <pic:cNvPicPr preferRelativeResize="0"/>
                     </pic:nvPicPr>
                     <pic:blipFill>
@@ -7022,7 +7042,7 @@
           <w:szCs w:val="18"/>
           <w:rtl w:val="0"/>
         </w:rPr>
-        <w:t xml:space="preserve">Figure 5: Architecture globale du démonstrateur.</w:t>
+        <w:t xml:space="preserve">Figure 5 : Architecture globale du démonstrateur.</w:t>
       </w:r>
     </w:p>
     <w:p>
@@ -7169,7 +7189,7 @@
         <w:rPr>
           <w:rtl w:val="0"/>
         </w:rPr>
-        <w:t xml:space="preserve">L’application a été packagée de manière à la déployer facilement pour la démonstration. Le package comprend:</w:t>
+        <w:t xml:space="preserve">L’application a été packagée de manière à la déployer facilement pour la démonstration. Le package comprend :</w:t>
       </w:r>
     </w:p>
     <w:p>
@@ -7280,7 +7300,7 @@
         <w:rPr>
           <w:rtl w:val="0"/>
         </w:rPr>
-        <w:t xml:space="preserve">La figure 6 détaille l’architecture logicielle de l’application:</w:t>
+        <w:t xml:space="preserve">La figure 6 détaille l’architecture logicielle de l’application :</w:t>
       </w:r>
     </w:p>
     <w:p>
@@ -7360,7 +7380,7 @@
           <w:szCs w:val="18"/>
           <w:rtl w:val="0"/>
         </w:rPr>
-        <w:t xml:space="preserve">Figure 6: Architecture logicielle de l’application</w:t>
+        <w:t xml:space="preserve">Figure 6 : Architecture logicielle de l’application</w:t>
       </w:r>
       <w:r>
         <w:rPr>
@@ -7378,30 +7398,6 @@
           <w:rtl w:val="0"/>
         </w:rPr>
         <w:t xml:space="preserve">Le script batch non représenté sur la figure 6 permet d’installer tous les composants logiciels et de démarrer le noeud.</w:t>
-      </w:r>
-    </w:p>
-    <w:p>
-      <w:pPr>
-        <w:contextualSpacing w:val="0"/>
-        <w:rPr/>
-      </w:pPr>
-      <w:r>
-        <w:rPr>
-          <w:rtl w:val="0"/>
-        </w:rPr>
-      </w:r>
-    </w:p>
-    <w:p>
-      <w:pPr>
-        <w:contextualSpacing w:val="0"/>
-        <w:jc w:val="left"/>
-        <w:rPr/>
-      </w:pPr>
-      <w:r>
-        <w:rPr>
-          <w:rtl w:val="0"/>
-        </w:rPr>
-        <w:t xml:space="preserve">Un manuel de l’utilisateur peut être consulté en annexe B. Il permet de mettre en place le démonstrateur.</w:t>
       </w:r>
     </w:p>
     <w:p>
@@ -7514,7 +7510,7 @@
         <w:rPr>
           <w:rtl w:val="0"/>
         </w:rPr>
-        <w:t xml:space="preserve">En pleine émergence, la blockchain semble être enfin détachée de son image négative qui la liait au Bitcoin. Les start-up sont florissantes et les grandes entreprises s’y intéressent fortement (ex: introduction en 2017 des “blockchains as a service” par Microsoft et IBM).</w:t>
+        <w:t xml:space="preserve">En pleine émergence, la technologie blockchain semble s’être enfin détachée de son image négative qui la liait au Bitcoin malgré la récente hausse spéculative des cryptomonnaies.. </w:t>
       </w:r>
     </w:p>
     <w:p>
@@ -7539,40 +7535,7 @@
         <w:rPr>
           <w:rtl w:val="0"/>
         </w:rPr>
-        <w:t xml:space="preserve">Etant donné l'évolution rapide de cette technologie et les décisions incertaines liées à sa méconnaissance et à sa méfiance, notre état de l’art sera surement à revoir d’ici un an.</w:t>
-      </w:r>
-    </w:p>
-    <w:p>
-      <w:pPr>
-        <w:widowControl w:val="0"/>
-        <w:contextualSpacing w:val="0"/>
-        <w:rPr>
-          <w:b w:val="1"/>
-        </w:rPr>
-      </w:pPr>
-      <w:r>
-        <w:rPr>
-          <w:rtl w:val="0"/>
-        </w:rPr>
-      </w:r>
-    </w:p>
-    <w:p>
-      <w:pPr>
-        <w:widowControl w:val="0"/>
-        <w:contextualSpacing w:val="0"/>
-        <w:rPr/>
-      </w:pPr>
-      <w:r>
-        <w:rPr>
-          <w:b w:val="1"/>
-          <w:rtl w:val="0"/>
-        </w:rPr>
-        <w:t xml:space="preserve">Décentralisation</w:t>
-      </w:r>
-      <w:r>
-        <w:rPr>
-          <w:rtl w:val="0"/>
-        </w:rPr>
+        <w:t xml:space="preserve">Les start-ups sont florissantes et les grandes entreprises s’y intéressent fortement (ex : introduction en 2017 des “blockchains as a service” par Microsoft et IBM).</w:t>
       </w:r>
     </w:p>
     <w:p>
@@ -7597,7 +7560,7 @@
         <w:rPr>
           <w:rtl w:val="0"/>
         </w:rPr>
-        <w:t xml:space="preserve">La blockchain apporte de la redondance et de la sécurité au réseau lorsque nous souhaitons traiter des données. Cela permet également de se passer d’un tier de confiance.</w:t>
+        <w:t xml:space="preserve">Etant donné l'évolution rapide de cette technologie et les décisions incertaines liées à sa méconnaissance et à sa méfiance, notre état de l’art sera surement à revoir d’ici un an..</w:t>
       </w:r>
     </w:p>
     <w:p>
@@ -7618,98 +7581,19 @@
       <w:pPr>
         <w:widowControl w:val="0"/>
         <w:contextualSpacing w:val="0"/>
+        <w:rPr/>
+      </w:pPr>
+      <w:r>
         <w:rPr>
           <w:b w:val="1"/>
-        </w:rPr>
-      </w:pPr>
-      <w:r>
-        <w:rPr>
-          <w:b w:val="1"/>
-          <w:rtl w:val="0"/>
-        </w:rPr>
-        <w:t xml:space="preserve">Gouvernance</w:t>
-      </w:r>
-    </w:p>
-    <w:p>
-      <w:pPr>
-        <w:widowControl w:val="0"/>
-        <w:contextualSpacing w:val="0"/>
-        <w:rPr/>
-      </w:pPr>
-      <w:r>
-        <w:rPr>
-          <w:rtl w:val="0"/>
-        </w:rPr>
-        <w:t xml:space="preserve">Lors du déploiement d’une blockchain se pose le problème de gouvernance. Comment gérer un réseau si aucune entité centrale ne prend de décision?</w:t>
-      </w:r>
-    </w:p>
-    <w:p>
-      <w:pPr>
-        <w:widowControl w:val="0"/>
-        <w:contextualSpacing w:val="0"/>
-        <w:rPr/>
-      </w:pPr>
-      <w:r>
-        <w:rPr>
-          <w:rtl w:val="0"/>
-        </w:rPr>
-      </w:r>
-    </w:p>
-    <w:p>
-      <w:pPr>
-        <w:widowControl w:val="0"/>
-        <w:contextualSpacing w:val="0"/>
-        <w:rPr>
-          <w:b w:val="1"/>
-        </w:rPr>
-      </w:pPr>
-      <w:r>
-        <w:rPr>
-          <w:b w:val="1"/>
-          <w:rtl w:val="0"/>
-        </w:rPr>
-        <w:t xml:space="preserve">Est ce une technologie innovante?</w:t>
-      </w:r>
-    </w:p>
-    <w:p>
-      <w:pPr>
-        <w:widowControl w:val="0"/>
-        <w:contextualSpacing w:val="0"/>
-        <w:rPr/>
-      </w:pPr>
-      <w:r>
-        <w:rPr>
-          <w:rtl w:val="0"/>
-        </w:rPr>
-        <w:t xml:space="preserve">Son positionnement est atypique. Elle n’amène pas d’applications révolutionnaires. Par contre c’est lorsque que nous analysons les acteurs et le workflow sans tiers de confiance que la technologie apporte une dimension disruptive. (ex: banque vs bitcoin, aller plus loin dans la désintermédiarisation et se passer de Uber...) </w:t>
-      </w:r>
-    </w:p>
-    <w:p>
-      <w:pPr>
-        <w:widowControl w:val="0"/>
-        <w:contextualSpacing w:val="0"/>
-        <w:rPr/>
-      </w:pPr>
-      <w:r>
-        <w:rPr>
-          <w:rtl w:val="0"/>
-        </w:rPr>
-      </w:r>
-    </w:p>
-    <w:p>
-      <w:pPr>
-        <w:widowControl w:val="0"/>
-        <w:contextualSpacing w:val="0"/>
-        <w:rPr>
-          <w:b w:val="1"/>
-        </w:rPr>
-      </w:pPr>
-      <w:r>
-        <w:rPr>
-          <w:b w:val="1"/>
-          <w:rtl w:val="0"/>
-        </w:rPr>
-        <w:t xml:space="preserve">The Final thought(S)</w:t>
+          <w:rtl w:val="0"/>
+        </w:rPr>
+        <w:t xml:space="preserve">Décentralisation</w:t>
+      </w:r>
+      <w:r>
+        <w:rPr>
+          <w:rtl w:val="0"/>
+        </w:rPr>
       </w:r>
     </w:p>
     <w:p>
@@ -7734,7 +7618,144 @@
         <w:rPr>
           <w:rtl w:val="0"/>
         </w:rPr>
-        <w:t xml:space="preserve">Nous avons pus développer chacuns des avis différents lors de notre étude. </w:t>
+        <w:t xml:space="preserve">La technologie blockchain apporte de la redondance et de la sécurité au réseau lorsque nous souhaitons traiter des données. Cela permet également de se passer d’un tiers de confiance.</w:t>
+      </w:r>
+    </w:p>
+    <w:p>
+      <w:pPr>
+        <w:widowControl w:val="0"/>
+        <w:contextualSpacing w:val="0"/>
+        <w:rPr>
+          <w:b w:val="1"/>
+        </w:rPr>
+      </w:pPr>
+      <w:r>
+        <w:rPr>
+          <w:rtl w:val="0"/>
+        </w:rPr>
+      </w:r>
+    </w:p>
+    <w:p>
+      <w:pPr>
+        <w:widowControl w:val="0"/>
+        <w:contextualSpacing w:val="0"/>
+        <w:rPr>
+          <w:b w:val="1"/>
+        </w:rPr>
+      </w:pPr>
+      <w:r>
+        <w:rPr>
+          <w:b w:val="1"/>
+          <w:rtl w:val="0"/>
+        </w:rPr>
+        <w:t xml:space="preserve">Gouvernance</w:t>
+      </w:r>
+    </w:p>
+    <w:p>
+      <w:pPr>
+        <w:widowControl w:val="0"/>
+        <w:contextualSpacing w:val="0"/>
+        <w:rPr/>
+      </w:pPr>
+      <w:r>
+        <w:rPr>
+          <w:rtl w:val="0"/>
+        </w:rPr>
+        <w:t xml:space="preserve">Lors du déploiement d’une blockchain se pose le problème de la gouvernance. Comment gérer un réseau si aucune entité centrale ne prend de décision ?</w:t>
+      </w:r>
+    </w:p>
+    <w:p>
+      <w:pPr>
+        <w:widowControl w:val="0"/>
+        <w:contextualSpacing w:val="0"/>
+        <w:rPr/>
+      </w:pPr>
+      <w:r>
+        <w:rPr>
+          <w:rtl w:val="0"/>
+        </w:rPr>
+      </w:r>
+    </w:p>
+    <w:p>
+      <w:pPr>
+        <w:widowControl w:val="0"/>
+        <w:contextualSpacing w:val="0"/>
+        <w:rPr>
+          <w:b w:val="1"/>
+        </w:rPr>
+      </w:pPr>
+      <w:r>
+        <w:rPr>
+          <w:b w:val="1"/>
+          <w:rtl w:val="0"/>
+        </w:rPr>
+        <w:t xml:space="preserve">Est ce une technologie innovante ?</w:t>
+      </w:r>
+    </w:p>
+    <w:p>
+      <w:pPr>
+        <w:widowControl w:val="0"/>
+        <w:contextualSpacing w:val="0"/>
+        <w:rPr/>
+      </w:pPr>
+      <w:r>
+        <w:rPr>
+          <w:rtl w:val="0"/>
+        </w:rPr>
+        <w:t xml:space="preserve">Son positionnement est atypique. Elle n’amène pas d’applications révolutionnaires. Par contre, c’est lorsque que nous analysons les acteurs et le workflow sans tiers de confiance que la technologie apporte une dimension disruptive. (ex : banque vs bitcoin, aller plus loin dans la désintermédiarisation et se passer de Uber...) </w:t>
+      </w:r>
+    </w:p>
+    <w:p>
+      <w:pPr>
+        <w:widowControl w:val="0"/>
+        <w:contextualSpacing w:val="0"/>
+        <w:rPr/>
+      </w:pPr>
+      <w:r>
+        <w:rPr>
+          <w:rtl w:val="0"/>
+        </w:rPr>
+      </w:r>
+    </w:p>
+    <w:p>
+      <w:pPr>
+        <w:widowControl w:val="0"/>
+        <w:contextualSpacing w:val="0"/>
+        <w:rPr>
+          <w:b w:val="1"/>
+        </w:rPr>
+      </w:pPr>
+      <w:r>
+        <w:rPr>
+          <w:b w:val="1"/>
+          <w:rtl w:val="0"/>
+        </w:rPr>
+        <w:t xml:space="preserve">The Final thought(S)</w:t>
+      </w:r>
+    </w:p>
+    <w:p>
+      <w:pPr>
+        <w:keepNext w:val="0"/>
+        <w:keepLines w:val="0"/>
+        <w:widowControl w:val="0"/>
+        <w:pBdr>
+          <w:top w:space="0" w:sz="0" w:val="nil"/>
+          <w:left w:space="0" w:sz="0" w:val="nil"/>
+          <w:bottom w:space="0" w:sz="0" w:val="nil"/>
+          <w:right w:space="0" w:sz="0" w:val="nil"/>
+          <w:between w:space="0" w:sz="0" w:val="nil"/>
+        </w:pBdr>
+        <w:shd w:fill="auto" w:val="clear"/>
+        <w:spacing w:after="0" w:before="0" w:line="276" w:lineRule="auto"/>
+        <w:ind w:left="0" w:right="0" w:firstLine="0"/>
+        <w:contextualSpacing w:val="0"/>
+        <w:rPr/>
+      </w:pPr>
+      <w:r>
+        <w:rPr>
+          <w:rtl w:val="0"/>
+        </w:rPr>
+        <w:t xml:space="preserve">Nous avons pu développer chacun des avis différents lors de notre étude. </w:t>
       </w:r>
     </w:p>
     <w:tbl>
@@ -7809,12 +7830,12 @@
                 <wp:inline distB="114300" distT="114300" distL="114300" distR="114300">
                   <wp:extent cx="288131" cy="288131"/>
                   <wp:effectExtent b="0" l="0" r="0" t="0"/>
-                  <wp:docPr id="8" name="image21.png"/>
+                  <wp:docPr id="10" name="image20.png"/>
                   <a:graphic>
                     <a:graphicData uri="http://schemas.openxmlformats.org/drawingml/2006/picture">
                       <pic:pic>
                         <pic:nvPicPr>
-                          <pic:cNvPr id="0" name="image21.png"/>
+                          <pic:cNvPr id="0" name="image20.png"/>
                           <pic:cNvPicPr preferRelativeResize="0"/>
                         </pic:nvPicPr>
                         <pic:blipFill>
@@ -7870,7 +7891,7 @@
                 <w:b w:val="1"/>
                 <w:rtl w:val="0"/>
               </w:rPr>
-              <w:t xml:space="preserve">Mr génial</w:t>
+              <w:t xml:space="preserve">M. Enthousiasme</w:t>
             </w:r>
           </w:p>
           <w:p>
@@ -7945,7 +7966,7 @@
               <w:rPr>
                 <w:rtl w:val="0"/>
               </w:rPr>
-              <w:t xml:space="preserve">Avec les crypto-monnaies, nous ne sommes plus tributaire des banques et pouvons effectuer des transactions sans tiers de confiance.</w:t>
+              <w:t xml:space="preserve">Avec les cryptomonnaies, nous ne sommes plus tributaires des banques et pouvons effectuer des transactions sans tiers de confiance.</w:t>
             </w:r>
           </w:p>
           <w:p>
@@ -7994,7 +8015,7 @@
               <w:rPr>
                 <w:rtl w:val="0"/>
               </w:rPr>
-              <w:t xml:space="preserve">Les domaines d’applications sont très large: secteur musical, supply chain, cadastre, diplôme...</w:t>
+              <w:t xml:space="preserve">Les domaines d’applications sont très larges : secteur musical, supply chain, cadastre, diplôme...</w:t>
             </w:r>
           </w:p>
           <w:p>
@@ -8078,12 +8099,12 @@
                 <wp:inline distB="114300" distT="114300" distL="114300" distR="114300">
                   <wp:extent cx="283369" cy="283369"/>
                   <wp:effectExtent b="0" l="0" r="0" t="0"/>
-                  <wp:docPr id="7" name="image19.png"/>
+                  <wp:docPr id="9" name="image18.png"/>
                   <a:graphic>
                     <a:graphicData uri="http://schemas.openxmlformats.org/drawingml/2006/picture">
                       <pic:pic>
                         <pic:nvPicPr>
-                          <pic:cNvPr id="0" name="image19.png"/>
+                          <pic:cNvPr id="0" name="image18.png"/>
                           <pic:cNvPicPr preferRelativeResize="0"/>
                         </pic:nvPicPr>
                         <pic:blipFill>
@@ -8128,7 +8149,7 @@
                 <w:b w:val="1"/>
                 <w:rtl w:val="0"/>
               </w:rPr>
-              <w:t xml:space="preserve">Mr taraude </w:t>
+              <w:t xml:space="preserve">M. Taraudé </w:t>
             </w:r>
           </w:p>
           <w:p>
@@ -8170,7 +8191,7 @@
               <w:rPr>
                 <w:rtl w:val="0"/>
               </w:rPr>
-              <w:t xml:space="preserve">Les crypto-monnaies pourraient être complémentaires aux monnaies fiduciaires et apporter de nouveaux usages.</w:t>
+              <w:t xml:space="preserve">Les cryptomonnaies pourraient être complémentaires aux monnaies fiduciaires et apporter de nouveaux usages.</w:t>
             </w:r>
           </w:p>
           <w:p>
@@ -8197,7 +8218,7 @@
               <w:rPr>
                 <w:rtl w:val="0"/>
               </w:rPr>
-              <w:t xml:space="preserve">La blockchain est sécurisé, mais il faut améliorer les applications tierces.</w:t>
+              <w:t xml:space="preserve">La blockchain est sécurisée, mais il faut améliorer les applications tierces.</w:t>
             </w:r>
           </w:p>
           <w:p>
@@ -8224,7 +8245,7 @@
               <w:rPr>
                 <w:rtl w:val="0"/>
               </w:rPr>
-              <w:t xml:space="preserve">Améliorer la rapidité des temps de bloc?</w:t>
+              <w:t xml:space="preserve">Améliorer la rapidité des temps de bloc ?</w:t>
             </w:r>
           </w:p>
           <w:p>
@@ -8286,12 +8307,12 @@
                 <wp:inline distB="114300" distT="114300" distL="114300" distR="114300">
                   <wp:extent cx="283369" cy="283369"/>
                   <wp:effectExtent b="0" l="0" r="0" t="0"/>
-                  <wp:docPr id="11" name="image27.png"/>
+                  <wp:docPr id="13" name="image32.png"/>
                   <a:graphic>
                     <a:graphicData uri="http://schemas.openxmlformats.org/drawingml/2006/picture">
                       <pic:pic>
                         <pic:nvPicPr>
-                          <pic:cNvPr id="0" name="image27.png"/>
+                          <pic:cNvPr id="0" name="image32.png"/>
                           <pic:cNvPicPr preferRelativeResize="0"/>
                         </pic:nvPicPr>
                         <pic:blipFill>
@@ -8334,7 +8355,7 @@
                 <w:b w:val="1"/>
                 <w:rtl w:val="0"/>
               </w:rPr>
-              <w:t xml:space="preserve">Mr fumisterie</w:t>
+              <w:t xml:space="preserve">Mr Réfractaire</w:t>
             </w:r>
             <w:r>
               <w:rPr>
@@ -8354,7 +8375,7 @@
               <w:rPr>
                 <w:rtl w:val="0"/>
               </w:rPr>
-              <w:t xml:space="preserve">Cela n’apporte rien!!!</w:t>
+              <w:t xml:space="preserve">Cela n’apportera rien!!!</w:t>
             </w:r>
           </w:p>
           <w:p>
@@ -8381,7 +8402,7 @@
               <w:rPr>
                 <w:rtl w:val="0"/>
               </w:rPr>
-              <w:t xml:space="preserve">Les crypto-monnaies ne reposent sur aucune valeur. De plus, cela me convient qu’une banque ou une entité centrale à laquelle je fais confiance gère mon compte.</w:t>
+              <w:t xml:space="preserve">Les cryptomonnaies ne reposent sur aucune valeur. De plus, cela me convient qu’une banque ou une entité centrale à laquelle je fais confiance gère mon compte.</w:t>
             </w:r>
           </w:p>
           <w:p>
@@ -8596,7 +8617,7 @@
         <w:rPr>
           <w:rtl w:val="0"/>
         </w:rPr>
-        <w:t xml:space="preserve">, [Online]. Disponible: </w:t>
+        <w:t xml:space="preserve">, [Online]. Disponible : </w:t>
       </w:r>
       <w:hyperlink r:id="rId25">
         <w:r>
@@ -8683,12 +8704,12 @@
           <wp:inline distB="114300" distT="114300" distL="114300" distR="114300">
             <wp:extent cx="5890889" cy="4471988"/>
             <wp:effectExtent b="0" l="0" r="0" t="0"/>
-            <wp:docPr id="14" name="image30.png"/>
+            <wp:docPr id="16" name="image35.png"/>
             <a:graphic>
               <a:graphicData uri="http://schemas.openxmlformats.org/drawingml/2006/picture">
                 <pic:pic>
                   <pic:nvPicPr>
-                    <pic:cNvPr id="0" name="image30.png"/>
+                    <pic:cNvPr id="0" name="image35.png"/>
                     <pic:cNvPicPr preferRelativeResize="0"/>
                   </pic:nvPicPr>
                   <pic:blipFill>
@@ -8771,168 +8792,36 @@
         <w:contextualSpacing w:val="0"/>
         <w:rPr/>
       </w:pPr>
-      <w:bookmarkStart w:colFirst="0" w:colLast="0" w:name="_7jxoe5nnpknh" w:id="31"/>
+      <w:bookmarkStart w:colFirst="0" w:colLast="0" w:name="_528mmiug5sou" w:id="31"/>
       <w:bookmarkEnd w:id="31"/>
       <w:r>
         <w:rPr>
           <w:rtl w:val="0"/>
         </w:rPr>
-        <w:t xml:space="preserve">Annexe B - Démonstrateur: Manuel de l’utilisateur</w:t>
-      </w:r>
-    </w:p>
-    <w:p>
-      <w:pPr>
-        <w:contextualSpacing w:val="0"/>
-        <w:rPr/>
-      </w:pPr>
-      <w:r>
-        <w:rPr>
-          <w:rtl w:val="0"/>
-        </w:rPr>
-      </w:r>
-    </w:p>
-    <w:p>
-      <w:pPr>
-        <w:contextualSpacing w:val="0"/>
-        <w:rPr/>
-      </w:pPr>
-      <w:r>
-        <w:rPr>
-          <w:rtl w:val="0"/>
-        </w:rPr>
-        <w:t xml:space="preserve">TODO</w:t>
-      </w:r>
-    </w:p>
-    <w:p>
-      <w:pPr>
-        <w:contextualSpacing w:val="0"/>
-        <w:rPr/>
-      </w:pPr>
-      <w:r>
-        <w:rPr>
-          <w:rtl w:val="0"/>
-        </w:rPr>
-      </w:r>
-    </w:p>
-    <w:p>
-      <w:pPr>
-        <w:contextualSpacing w:val="0"/>
-        <w:rPr/>
-      </w:pPr>
-      <w:r>
-        <w:rPr>
-          <w:rtl w:val="0"/>
-        </w:rPr>
-      </w:r>
-    </w:p>
-    <w:p>
-      <w:pPr>
-        <w:pStyle w:val="Heading1"/>
-        <w:contextualSpacing w:val="0"/>
-        <w:rPr/>
-      </w:pPr>
-      <w:bookmarkStart w:colFirst="0" w:colLast="0" w:name="_bk52vnxoq9kd" w:id="32"/>
-      <w:bookmarkEnd w:id="32"/>
-      <w:r>
-        <w:rPr>
-          <w:rtl w:val="0"/>
-        </w:rPr>
-      </w:r>
-    </w:p>
-    <w:p>
-      <w:pPr>
-        <w:pStyle w:val="Heading1"/>
-        <w:contextualSpacing w:val="0"/>
-        <w:rPr/>
-      </w:pPr>
-      <w:bookmarkStart w:colFirst="0" w:colLast="0" w:name="_jfn5zaezv90x" w:id="33"/>
-      <w:bookmarkEnd w:id="33"/>
-      <w:r>
-        <w:br w:type="page"/>
-      </w:r>
-      <w:r>
-        <w:rPr>
-          <w:rtl w:val="0"/>
-        </w:rPr>
-      </w:r>
-    </w:p>
-    <w:p>
-      <w:pPr>
-        <w:pStyle w:val="Heading1"/>
-        <w:contextualSpacing w:val="0"/>
-        <w:rPr/>
-      </w:pPr>
-      <w:bookmarkStart w:colFirst="0" w:colLast="0" w:name="_528mmiug5sou" w:id="34"/>
-      <w:bookmarkEnd w:id="34"/>
-      <w:r>
-        <w:rPr>
-          <w:rtl w:val="0"/>
-        </w:rPr>
-        <w:t xml:space="preserve">Annexe C - Source et photos projet</w:t>
-      </w:r>
-    </w:p>
-    <w:p>
-      <w:pPr>
-        <w:contextualSpacing w:val="0"/>
-        <w:rPr/>
-      </w:pPr>
-      <w:r>
-        <w:rPr>
-          <w:rtl w:val="0"/>
-        </w:rPr>
-      </w:r>
-    </w:p>
-    <w:p>
-      <w:pPr>
-        <w:contextualSpacing w:val="0"/>
-        <w:rPr/>
-      </w:pPr>
-      <w:r>
+        <w:t xml:space="preserve">Annexe B - Photos du projet</w:t>
+      </w:r>
+    </w:p>
+    <w:p>
+      <w:pPr>
+        <w:contextualSpacing w:val="0"/>
+        <w:rPr/>
+      </w:pPr>
+      <w:r>
+        <w:rPr>
+          <w:rtl w:val="0"/>
+        </w:rPr>
+      </w:r>
+    </w:p>
+    <w:p>
+      <w:pPr>
+        <w:contextualSpacing w:val="0"/>
         <w:rPr>
           <w:b w:val="1"/>
-          <w:rtl w:val="0"/>
-        </w:rPr>
-        <w:t xml:space="preserve">Source :</w:t>
-      </w:r>
-      <w:r>
-        <w:rPr>
-          <w:rtl w:val="0"/>
-        </w:rPr>
-      </w:r>
-    </w:p>
-    <w:p>
-      <w:pPr>
-        <w:contextualSpacing w:val="0"/>
-        <w:rPr/>
-      </w:pPr>
-      <w:r>
-        <w:rPr>
-          <w:rtl w:val="0"/>
-        </w:rPr>
-        <w:t xml:space="preserve">A ajouter</w:t>
-      </w:r>
-    </w:p>
-    <w:p>
-      <w:pPr>
-        <w:contextualSpacing w:val="0"/>
-        <w:rPr/>
-      </w:pPr>
-      <w:r>
-        <w:rPr>
-          <w:rtl w:val="0"/>
-        </w:rPr>
-      </w:r>
-    </w:p>
-    <w:p>
-      <w:pPr>
-        <w:contextualSpacing w:val="0"/>
+        </w:rPr>
+      </w:pPr>
+      <w:r>
         <w:rPr>
           <w:b w:val="1"/>
-        </w:rPr>
-      </w:pPr>
-      <w:r>
-        <w:rPr>
-          <w:b w:val="1"/>
           <w:rtl w:val="0"/>
         </w:rPr>
         <w:t xml:space="preserve">Photos :</w:t>
@@ -8947,14 +8836,242 @@
         <w:rPr>
           <w:rtl w:val="0"/>
         </w:rPr>
-        <w:t xml:space="preserve">A ajouter</w:t>
+      </w:r>
+    </w:p>
+    <w:p>
+      <w:pPr>
+        <w:contextualSpacing w:val="0"/>
+        <w:rPr/>
+      </w:pPr>
+      <w:r>
+        <w:rPr>
+          <w:rtl w:val="0"/>
+        </w:rPr>
+      </w:r>
+    </w:p>
+    <w:p>
+      <w:pPr>
+        <w:contextualSpacing w:val="0"/>
+        <w:rPr/>
+      </w:pPr>
+      <w:r>
+        <w:rPr/>
+        <w:drawing>
+          <wp:inline distB="114300" distT="114300" distL="114300" distR="114300">
+            <wp:extent cx="2786063" cy="2091892"/>
+            <wp:effectExtent b="0" l="0" r="0" t="0"/>
+            <wp:docPr id="8" name="image17.jpg"/>
+            <a:graphic>
+              <a:graphicData uri="http://schemas.openxmlformats.org/drawingml/2006/picture">
+                <pic:pic>
+                  <pic:nvPicPr>
+                    <pic:cNvPr id="0" name="image17.jpg"/>
+                    <pic:cNvPicPr preferRelativeResize="0"/>
+                  </pic:nvPicPr>
+                  <pic:blipFill>
+                    <a:blip r:embed="rId27"/>
+                    <a:srcRect b="0" l="0" r="0" t="0"/>
+                    <a:stretch>
+                      <a:fillRect/>
+                    </a:stretch>
+                  </pic:blipFill>
+                  <pic:spPr>
+                    <a:xfrm>
+                      <a:off x="0" y="0"/>
+                      <a:ext cx="2786063" cy="2091892"/>
+                    </a:xfrm>
+                    <a:prstGeom prst="rect"/>
+                    <a:ln/>
+                  </pic:spPr>
+                </pic:pic>
+              </a:graphicData>
+            </a:graphic>
+          </wp:inline>
+        </w:drawing>
+      </w:r>
+      <w:r>
+        <w:rPr/>
+        <w:drawing>
+          <wp:inline distB="114300" distT="114300" distL="114300" distR="114300">
+            <wp:extent cx="2786063" cy="2084743"/>
+            <wp:effectExtent b="0" l="0" r="0" t="0"/>
+            <wp:docPr id="19" name="image38.jpg"/>
+            <a:graphic>
+              <a:graphicData uri="http://schemas.openxmlformats.org/drawingml/2006/picture">
+                <pic:pic>
+                  <pic:nvPicPr>
+                    <pic:cNvPr id="0" name="image38.jpg"/>
+                    <pic:cNvPicPr preferRelativeResize="0"/>
+                  </pic:nvPicPr>
+                  <pic:blipFill>
+                    <a:blip r:embed="rId28"/>
+                    <a:srcRect b="0" l="0" r="0" t="0"/>
+                    <a:stretch>
+                      <a:fillRect/>
+                    </a:stretch>
+                  </pic:blipFill>
+                  <pic:spPr>
+                    <a:xfrm>
+                      <a:off x="0" y="0"/>
+                      <a:ext cx="2786063" cy="2084743"/>
+                    </a:xfrm>
+                    <a:prstGeom prst="rect"/>
+                    <a:ln/>
+                  </pic:spPr>
+                </pic:pic>
+              </a:graphicData>
+            </a:graphic>
+          </wp:inline>
+        </w:drawing>
+      </w:r>
+      <w:r>
+        <w:rPr>
+          <w:rtl w:val="0"/>
+        </w:rPr>
+      </w:r>
+    </w:p>
+    <w:p>
+      <w:pPr>
+        <w:contextualSpacing w:val="0"/>
+        <w:jc w:val="center"/>
+        <w:rPr/>
+      </w:pPr>
+      <w:r>
+        <w:rPr>
+          <w:rtl w:val="0"/>
+        </w:rPr>
+        <w:t xml:space="preserve">Photos 1 et 2 : L’équipe travaillant sur le démonstrateur 2 </w:t>
+      </w:r>
+    </w:p>
+    <w:p>
+      <w:pPr>
+        <w:contextualSpacing w:val="0"/>
+        <w:rPr/>
+      </w:pPr>
+      <w:r>
+        <w:rPr/>
+        <w:drawing>
+          <wp:inline distB="114300" distT="114300" distL="114300" distR="114300">
+            <wp:extent cx="5229146" cy="3919538"/>
+            <wp:effectExtent b="0" l="0" r="0" t="0"/>
+            <wp:docPr id="20" name="image40.jpg"/>
+            <a:graphic>
+              <a:graphicData uri="http://schemas.openxmlformats.org/drawingml/2006/picture">
+                <pic:pic>
+                  <pic:nvPicPr>
+                    <pic:cNvPr id="0" name="image40.jpg"/>
+                    <pic:cNvPicPr preferRelativeResize="0"/>
+                  </pic:nvPicPr>
+                  <pic:blipFill>
+                    <a:blip r:embed="rId29"/>
+                    <a:srcRect b="0" l="0" r="0" t="0"/>
+                    <a:stretch>
+                      <a:fillRect/>
+                    </a:stretch>
+                  </pic:blipFill>
+                  <pic:spPr>
+                    <a:xfrm>
+                      <a:off x="0" y="0"/>
+                      <a:ext cx="5229146" cy="3919538"/>
+                    </a:xfrm>
+                    <a:prstGeom prst="rect"/>
+                    <a:ln/>
+                  </pic:spPr>
+                </pic:pic>
+              </a:graphicData>
+            </a:graphic>
+          </wp:inline>
+        </w:drawing>
+      </w:r>
+      <w:r>
+        <w:rPr>
+          <w:rtl w:val="0"/>
+        </w:rPr>
+      </w:r>
+    </w:p>
+    <w:p>
+      <w:pPr>
+        <w:contextualSpacing w:val="0"/>
+        <w:jc w:val="center"/>
+        <w:rPr/>
+      </w:pPr>
+      <w:r>
+        <w:rPr>
+          <w:rtl w:val="0"/>
+        </w:rPr>
+        <w:t xml:space="preserve">Photo 3 : Démonstrateur 2 - Réseau privé Ethereum sur Rasbperry Pi et PC</w:t>
+      </w:r>
+    </w:p>
+    <w:p>
+      <w:pPr>
+        <w:contextualSpacing w:val="0"/>
+        <w:jc w:val="center"/>
+        <w:rPr/>
+      </w:pPr>
+      <w:r>
+        <w:rPr/>
+        <w:drawing>
+          <wp:inline distB="114300" distT="114300" distL="114300" distR="114300">
+            <wp:extent cx="4891088" cy="3671594"/>
+            <wp:effectExtent b="0" l="0" r="0" t="0"/>
+            <wp:docPr id="6" name="image15.jpg"/>
+            <a:graphic>
+              <a:graphicData uri="http://schemas.openxmlformats.org/drawingml/2006/picture">
+                <pic:pic>
+                  <pic:nvPicPr>
+                    <pic:cNvPr id="0" name="image15.jpg"/>
+                    <pic:cNvPicPr preferRelativeResize="0"/>
+                  </pic:nvPicPr>
+                  <pic:blipFill>
+                    <a:blip r:embed="rId30"/>
+                    <a:srcRect b="0" l="0" r="0" t="0"/>
+                    <a:stretch>
+                      <a:fillRect/>
+                    </a:stretch>
+                  </pic:blipFill>
+                  <pic:spPr>
+                    <a:xfrm>
+                      <a:off x="0" y="0"/>
+                      <a:ext cx="4891088" cy="3671594"/>
+                    </a:xfrm>
+                    <a:prstGeom prst="rect"/>
+                    <a:ln/>
+                  </pic:spPr>
+                </pic:pic>
+              </a:graphicData>
+            </a:graphic>
+          </wp:inline>
+        </w:drawing>
+      </w:r>
+      <w:r>
+        <w:rPr>
+          <w:rtl w:val="0"/>
+        </w:rPr>
+      </w:r>
+    </w:p>
+    <w:p>
+      <w:pPr>
+        <w:contextualSpacing w:val="0"/>
+        <w:jc w:val="center"/>
+        <w:rPr/>
+      </w:pPr>
+      <w:r>
+        <w:rPr>
+          <w:rtl w:val="0"/>
+        </w:rPr>
+        <w:t xml:space="preserve">Photo 4 : Photo de l’équipe</w:t>
+      </w:r>
+      <w:r>
+        <w:rPr>
+          <w:rtl w:val="0"/>
+        </w:rPr>
       </w:r>
     </w:p>
     <w:sectPr>
-      <w:headerReference r:id="rId27" w:type="default"/>
-      <w:headerReference r:id="rId28" w:type="first"/>
-      <w:footerReference r:id="rId29" w:type="default"/>
-      <w:footerReference r:id="rId30" w:type="first"/>
+      <w:headerReference r:id="rId31" w:type="default"/>
+      <w:headerReference r:id="rId32" w:type="first"/>
+      <w:footerReference r:id="rId33" w:type="default"/>
+      <w:footerReference r:id="rId34" w:type="first"/>
       <w:pgSz w:h="16834" w:w="11909"/>
       <w:pgMar w:bottom="1440" w:top="1440" w:left="1440" w:right="1440" w:header="0"/>
       <w:pgNumType w:start="0"/>
@@ -9097,12 +9214,12 @@
                 <wp:extent cx="689403" cy="442913"/>
                 <wp:effectExtent b="0" l="0" r="0" t="0"/>
                 <wp:wrapSquare wrapText="bothSides" distB="0" distT="0" distL="0" distR="0"/>
-                <wp:docPr id="13" name="image29.png"/>
+                <wp:docPr id="15" name="image34.png"/>
                 <a:graphic>
                   <a:graphicData uri="http://schemas.openxmlformats.org/drawingml/2006/picture">
                     <pic:pic>
                       <pic:nvPicPr>
-                        <pic:cNvPr id="0" name="image29.png"/>
+                        <pic:cNvPr id="0" name="image34.png"/>
                         <pic:cNvPicPr preferRelativeResize="0"/>
                       </pic:nvPicPr>
                       <pic:blipFill>
@@ -9325,13 +9442,13 @@
     </w:tblPr>
     <w:tblGrid>
       <w:gridCol w:w="2760"/>
-      <w:gridCol w:w="5700"/>
-      <w:gridCol w:w="2715"/>
+      <w:gridCol w:w="5325"/>
+      <w:gridCol w:w="3090"/>
       <w:tblGridChange w:id="0">
         <w:tblGrid>
           <w:gridCol w:w="2760"/>
-          <w:gridCol w:w="5700"/>
-          <w:gridCol w:w="2715"/>
+          <w:gridCol w:w="5325"/>
+          <w:gridCol w:w="3090"/>
         </w:tblGrid>
       </w:tblGridChange>
     </w:tblGrid>
@@ -9394,12 +9511,12 @@
                 <wp:extent cx="689403" cy="442913"/>
                 <wp:effectExtent b="0" l="0" r="0" t="0"/>
                 <wp:wrapSquare wrapText="bothSides" distB="0" distT="0" distL="0" distR="0"/>
-                <wp:docPr id="15" name="image31.png"/>
+                <wp:docPr id="17" name="image36.png"/>
                 <a:graphic>
                   <a:graphicData uri="http://schemas.openxmlformats.org/drawingml/2006/picture">
                     <pic:pic>
                       <pic:nvPicPr>
-                        <pic:cNvPr id="0" name="image31.png"/>
+                        <pic:cNvPr id="0" name="image36.png"/>
                         <pic:cNvPicPr preferRelativeResize="0"/>
                       </pic:nvPicPr>
                       <pic:blipFill>
@@ -9518,7 +9635,6 @@
             <w:spacing w:after="0" w:before="0" w:line="240" w:lineRule="auto"/>
             <w:ind w:left="0" w:right="0" w:firstLine="0"/>
             <w:contextualSpacing w:val="0"/>
-            <w:jc w:val="right"/>
             <w:rPr>
               <w:color w:val="b7b7b7"/>
               <w:sz w:val="16"/>
@@ -9551,7 +9667,6 @@
             <w:spacing w:after="0" w:before="0" w:line="240" w:lineRule="auto"/>
             <w:ind w:left="0" w:right="0" w:firstLine="0"/>
             <w:contextualSpacing w:val="0"/>
-            <w:jc w:val="right"/>
             <w:rPr>
               <w:color w:val="b7b7b7"/>
               <w:sz w:val="16"/>
@@ -9565,7 +9680,7 @@
               <w:szCs w:val="16"/>
               <w:rtl w:val="0"/>
             </w:rPr>
-            <w:t xml:space="preserve">Lucie MERCENNE  |   Yoann BILIATO</w:t>
+            <w:t xml:space="preserve">Lucie MERCENNE   |  Yoann BILIATO</w:t>
           </w:r>
         </w:p>
         <w:p>

</xml_diff>